<commit_message>
work on getting mongodb data to show up in html
</commit_message>
<xml_diff>
--- a/doc/SpaceApplication.docx
+++ b/doc/SpaceApplication.docx
@@ -1575,7 +1575,7 @@
         <w:tab/>
       </w:r>
       <w:r>
-        <w:t xml:space="preserve">My project is to build an application that has to do with space. Some of my ideas are to pull from the Nasa API and download information into a database. I also want to host a discussion board, and some other features. </w:t>
+        <w:t>My project is to build a website where people can book trips to space. They will be able to log in select a company they want and a planet to go to and the dates to go. There will be information about the planets and company pulled from the database. After they book their trip there will be a confirmation sent.</w:t>
       </w:r>
     </w:p>
     <w:p/>
@@ -1603,18 +1603,10 @@
         </w:numPr>
       </w:pPr>
       <w:r>
-        <w:t>Discussion Boards: Allow users to write and store the information they wrote</w:t>
-      </w:r>
-      <w:r>
-        <w:t xml:space="preserve"> </w:t>
-      </w:r>
-      <w:proofErr w:type="gramStart"/>
-      <w:r>
-        <w:t>“ Need</w:t>
-      </w:r>
-      <w:proofErr w:type="gramEnd"/>
-      <w:r>
-        <w:t xml:space="preserve"> Database”</w:t>
+        <w:t>U</w:t>
+      </w:r>
+      <w:r>
+        <w:t>ser Database: Store usersnames and passwords in a database</w:t>
       </w:r>
     </w:p>
     <w:p>
@@ -1626,10 +1618,7 @@
         </w:numPr>
       </w:pPr>
       <w:r>
-        <w:t>API connectivity. I want to connect to a couple different APIs</w:t>
-      </w:r>
-      <w:r>
-        <w:t xml:space="preserve"> IE Nasa API</w:t>
+        <w:t>Planet and Company Database: Store planet descriptions in a database</w:t>
       </w:r>
     </w:p>
     <w:p>
@@ -1640,6 +1629,9 @@
           <w:numId w:val="10"/>
         </w:numPr>
       </w:pPr>
+      <w:r>
+        <w:t>Different views for  each planet</w:t>
+      </w:r>
     </w:p>
     <w:p>
       <w:pPr>
@@ -1652,6 +1644,11 @@
       <w:bookmarkEnd w:id="2"/>
       <w:r>
         <w:t xml:space="preserve"> </w:t>
+      </w:r>
+    </w:p>
+    <w:p>
+      <w:r>
+        <w:t>Fun website for people wanting to go to space</w:t>
       </w:r>
     </w:p>
     <w:p>
@@ -1662,68 +1659,20 @@
     </w:p>
     <w:p>
       <w:pPr>
+        <w:pStyle w:val="Heading2"/>
+      </w:pPr>
+      <w:bookmarkStart w:id="3" w:name="_Toc524012402"/>
+      <w:r>
+        <w:t>Description of problem</w:t>
+      </w:r>
+      <w:bookmarkEnd w:id="3"/>
+    </w:p>
+    <w:p>
+      <w:pPr>
         <w:pStyle w:val="ListParagraph"/>
-        <w:ind w:left="1440"/>
-      </w:pPr>
-    </w:p>
-    <w:p>
-      <w:pPr>
-        <w:pStyle w:val="ListParagraph"/>
-        <w:ind w:left="1440"/>
-      </w:pPr>
-    </w:p>
-    <w:p>
-      <w:pPr>
-        <w:pStyle w:val="ListParagraph"/>
-        <w:ind w:left="1440"/>
-      </w:pPr>
-    </w:p>
-    <w:p>
-      <w:pPr>
-        <w:pStyle w:val="ListParagraph"/>
-        <w:ind w:left="1440"/>
-      </w:pPr>
-    </w:p>
-    <w:p>
-      <w:pPr>
-        <w:pStyle w:val="ListParagraph"/>
-        <w:ind w:left="1440"/>
-      </w:pPr>
-    </w:p>
-    <w:p>
-      <w:pPr>
-        <w:pStyle w:val="ListParagraph"/>
-        <w:ind w:left="1440"/>
-      </w:pPr>
-    </w:p>
-    <w:p>
-      <w:pPr>
-        <w:pStyle w:val="ListParagraph"/>
-        <w:ind w:left="1440"/>
-      </w:pPr>
-    </w:p>
-    <w:p>
-      <w:pPr>
-        <w:pStyle w:val="ListParagraph"/>
-        <w:ind w:left="1440"/>
-      </w:pPr>
-    </w:p>
-    <w:p>
-      <w:pPr>
-        <w:pStyle w:val="Heading2"/>
-      </w:pPr>
-      <w:bookmarkStart w:id="3" w:name="_Toc524012402"/>
-      <w:r>
-        <w:t>Description of problem</w:t>
-      </w:r>
-      <w:bookmarkEnd w:id="3"/>
-    </w:p>
-    <w:p>
-      <w:pPr>
-        <w:pStyle w:val="ListParagraph"/>
-      </w:pPr>
-      <w:r>
-        <w:t>Basic calculator operation service that supports human interaction using Web.</w:t>
+      </w:pPr>
+      <w:r>
+        <w:t>People have no place to go and book imaginary trips to space.</w:t>
       </w:r>
     </w:p>
     <w:p>
@@ -1739,70 +1688,44 @@
     </w:p>
     <w:p>
       <w:pPr>
-        <w:pStyle w:val="ListParagraph"/>
-      </w:pPr>
-    </w:p>
-    <w:p>
-      <w:pPr>
-        <w:pStyle w:val="Heading1"/>
-      </w:pPr>
-      <w:bookmarkStart w:id="4" w:name="_Toc524012403"/>
-      <w:r>
-        <w:t>Design</w:t>
+        <w:pStyle w:val="Heading2"/>
+      </w:pPr>
+      <w:bookmarkStart w:id="4" w:name="_Toc524012404"/>
+      <w:r>
+        <w:lastRenderedPageBreak/>
+        <w:t>Sequence of major functionality</w:t>
       </w:r>
       <w:bookmarkEnd w:id="4"/>
     </w:p>
     <w:p>
       <w:pPr>
-        <w:pStyle w:val="Heading2"/>
-      </w:pPr>
-      <w:bookmarkStart w:id="5" w:name="_Toc524012404"/>
-      <w:r>
-        <w:t>Sequence of major functionality</w:t>
+        <w:pStyle w:val="Heading3"/>
+      </w:pPr>
+      <w:bookmarkStart w:id="5" w:name="_Toc524012405"/>
+      <w:r>
+        <w:t>Web UI (Common case)</w:t>
       </w:r>
       <w:bookmarkEnd w:id="5"/>
     </w:p>
-    <w:p>
-      <w:pPr>
-        <w:pStyle w:val="Heading3"/>
-      </w:pPr>
-      <w:bookmarkStart w:id="6" w:name="_Toc524012405"/>
-      <w:r>
-        <w:t>Web UI (Common case)</w:t>
-      </w:r>
-      <w:bookmarkEnd w:id="6"/>
-    </w:p>
     <w:p/>
     <w:p>
       <w:r>
-        <w:t xml:space="preserve">The flow of my web UI is that I have a login page that will lead to a main page. From there you can choose what planet you want to travel too. What company you want to travel with and what dates you want to go on. I am having occasional trouble with </w:t>
-      </w:r>
-      <w:proofErr w:type="spellStart"/>
-      <w:r>
-        <w:t>whitelabel</w:t>
-      </w:r>
-      <w:proofErr w:type="spellEnd"/>
-      <w:r>
-        <w:t xml:space="preserve"> errors. Sometimes the build works and sometimes it doesn’t. </w:t>
-      </w:r>
-      <w:r>
-        <w:t xml:space="preserve">I try running on localhost:8080 and I </w:t>
-      </w:r>
-      <w:proofErr w:type="spellStart"/>
-      <w:r>
-        <w:t>wont</w:t>
-      </w:r>
-      <w:proofErr w:type="spellEnd"/>
-      <w:r>
-        <w:t xml:space="preserve"> change </w:t>
-      </w:r>
-      <w:proofErr w:type="gramStart"/>
-      <w:r>
-        <w:t>anything</w:t>
-      </w:r>
-      <w:proofErr w:type="gramEnd"/>
-      <w:r>
-        <w:t xml:space="preserve"> but it only works sometimes. </w:t>
+        <w:t xml:space="preserve">The flow of my web UI is that I have a login page that will lead to a main page. From there you can choose what planet you want to travel too. What company you want to travel with and what dates you want to go on. I am having occasional trouble with whitelabel errors. Sometimes the build works and sometimes it doesn’t. </w:t>
+      </w:r>
+      <w:r>
+        <w:t xml:space="preserve">I try running on localhost:8080 and I wont change anything but it only works sometimes. </w:t>
+      </w:r>
+    </w:p>
+    <w:p>
+      <w:pPr>
+        <w:pBdr>
+          <w:bottom w:val="single" w:sz="12" w:space="1" w:color="auto"/>
+        </w:pBdr>
+      </w:pPr>
+    </w:p>
+    <w:p>
+      <w:r>
+        <w:t>The UI ended up being a homepage with companies and planets listed. There is a navbar with a login and home page feature. Each planet has their own page on a planet.</w:t>
       </w:r>
     </w:p>
     <w:p>
@@ -1833,11 +1756,11 @@
       <w:pPr>
         <w:pStyle w:val="Heading2"/>
       </w:pPr>
-      <w:bookmarkStart w:id="7" w:name="_Toc524012406"/>
+      <w:bookmarkStart w:id="6" w:name="_Toc524012406"/>
       <w:r>
         <w:t>Table layout</w:t>
       </w:r>
-      <w:bookmarkEnd w:id="7"/>
+      <w:bookmarkEnd w:id="6"/>
     </w:p>
     <w:tbl>
       <w:tblPr>
@@ -1995,507 +1918,68 @@
       <w:pPr>
         <w:pStyle w:val="ListParagraph"/>
         <w:numPr>
-          <w:ilvl w:val="0"/>
-          <w:numId w:val="11"/>
-        </w:numPr>
-      </w:pPr>
-      <w:r>
-        <w:t>I need a table to store discussion threads</w:t>
-      </w:r>
-    </w:p>
-    <w:p>
-      <w:pPr>
-        <w:pStyle w:val="ListParagraph"/>
-        <w:numPr>
           <w:ilvl w:val="1"/>
           <w:numId w:val="11"/>
         </w:numPr>
       </w:pPr>
       <w:r>
-        <w:t>I am going to store discussion threads in MongoDB</w:t>
-      </w:r>
-      <w:r>
-        <w:t>.</w:t>
-      </w:r>
+        <w:t xml:space="preserve">I have </w:t>
+      </w:r>
+      <w:r>
+        <w:t>Mongo Database that has planets and description</w:t>
+      </w:r>
+    </w:p>
+    <w:p>
+      <w:pPr>
+        <w:ind w:left="1080"/>
+      </w:pPr>
+      <w:r>
+        <w:t>{ID:””:</w:t>
+      </w:r>
+    </w:p>
+    <w:p>
+      <w:pPr>
+        <w:ind w:left="1080"/>
+      </w:pPr>
+      <w:r>
+        <w:tab/>
+        <w:t>Planet:””</w:t>
+      </w:r>
+    </w:p>
+    <w:p>
+      <w:pPr>
+        <w:ind w:left="1080"/>
+      </w:pPr>
+      <w:r>
+        <w:tab/>
+        <w:t>Description:”’</w:t>
+      </w:r>
+    </w:p>
+    <w:p>
+      <w:pPr>
+        <w:ind w:left="1080"/>
+      </w:pPr>
+      <w:r>
+        <w:t>}</w:t>
+      </w:r>
+    </w:p>
+    <w:p>
+      <w:pPr>
+        <w:pStyle w:val="Heading1"/>
+      </w:pPr>
+      <w:bookmarkStart w:id="7" w:name="_Toc524012409"/>
+      <w:r>
+        <w:t>D</w:t>
+      </w:r>
+      <w:r>
+        <w:t>iscussion of lessons learned</w:t>
+      </w:r>
+      <w:bookmarkEnd w:id="7"/>
     </w:p>
     <w:p>
       <w:pPr>
         <w:pStyle w:val="ListParagraph"/>
-        <w:numPr>
-          <w:ilvl w:val="1"/>
-          <w:numId w:val="11"/>
-        </w:numPr>
-      </w:pPr>
-      <w:r>
-        <w:t>Problem Key the document by thread then by user and then content of the discussion</w:t>
-      </w:r>
-    </w:p>
-    <w:p>
-      <w:pPr>
-        <w:ind w:left="1080"/>
-      </w:pPr>
-      <w:proofErr w:type="gramStart"/>
-      <w:r>
-        <w:t>{ Topic</w:t>
-      </w:r>
-      <w:proofErr w:type="gramEnd"/>
-      <w:r>
-        <w:t>: {</w:t>
-      </w:r>
-    </w:p>
-    <w:p>
-      <w:pPr>
-        <w:ind w:left="1080"/>
-      </w:pPr>
-      <w:r>
-        <w:tab/>
-      </w:r>
-      <w:r>
-        <w:tab/>
-        <w:t>User</w:t>
-      </w:r>
-      <w:proofErr w:type="gramStart"/>
-      <w:r>
-        <w:t>1:{</w:t>
-      </w:r>
-      <w:proofErr w:type="gramEnd"/>
-    </w:p>
-    <w:p>
-      <w:pPr>
-        <w:ind w:left="1080"/>
-      </w:pPr>
-      <w:r>
-        <w:tab/>
-      </w:r>
-      <w:r>
-        <w:tab/>
-      </w:r>
-      <w:r>
-        <w:tab/>
-        <w:t>Post:</w:t>
-      </w:r>
-    </w:p>
-    <w:p>
-      <w:pPr>
-        <w:ind w:left="1080"/>
-      </w:pPr>
-      <w:r>
-        <w:tab/>
-      </w:r>
-      <w:r>
-        <w:tab/>
-      </w:r>
-      <w:r>
-        <w:tab/>
-        <w:t>}</w:t>
-      </w:r>
-    </w:p>
-    <w:p>
-      <w:pPr>
-        <w:ind w:left="1080"/>
-      </w:pPr>
-      <w:r>
-        <w:tab/>
-      </w:r>
-      <w:r>
-        <w:tab/>
-        <w:t>User</w:t>
-      </w:r>
-      <w:proofErr w:type="gramStart"/>
-      <w:r>
-        <w:t>2:{</w:t>
-      </w:r>
-      <w:proofErr w:type="gramEnd"/>
-    </w:p>
-    <w:p>
-      <w:pPr>
-        <w:ind w:left="1080"/>
-      </w:pPr>
-      <w:r>
-        <w:tab/>
-      </w:r>
-      <w:r>
-        <w:tab/>
-      </w:r>
-      <w:r>
-        <w:tab/>
-        <w:t>Post:</w:t>
-      </w:r>
-    </w:p>
-    <w:p>
-      <w:pPr>
-        <w:ind w:left="1080"/>
-      </w:pPr>
-      <w:r>
-        <w:tab/>
-      </w:r>
-      <w:r>
-        <w:tab/>
-      </w:r>
-      <w:r>
-        <w:tab/>
-        <w:t>}</w:t>
-      </w:r>
-    </w:p>
-    <w:p>
-      <w:pPr>
-        <w:ind w:left="1080"/>
-      </w:pPr>
-      <w:r>
-        <w:tab/>
-        <w:t>Topic</w:t>
-      </w:r>
-      <w:proofErr w:type="gramStart"/>
-      <w:r>
-        <w:t>2:{</w:t>
-      </w:r>
-      <w:proofErr w:type="gramEnd"/>
-      <w:r>
-        <w:t xml:space="preserve"> …}</w:t>
-      </w:r>
-    </w:p>
-    <w:p>
-      <w:pPr>
-        <w:pStyle w:val="Heading2"/>
-      </w:pPr>
-      <w:bookmarkStart w:id="8" w:name="_Toc524012407"/>
-      <w:r>
-        <w:lastRenderedPageBreak/>
-        <w:t>Deployment</w:t>
-      </w:r>
-      <w:bookmarkEnd w:id="8"/>
-    </w:p>
-    <w:p>
-      <w:pPr>
-        <w:pStyle w:val="ListParagraph"/>
-        <w:ind w:left="1440"/>
-      </w:pPr>
-      <w:r>
-        <w:t>All the classes were packaged into one deployment unit to keep things simple.</w:t>
-      </w:r>
-    </w:p>
-    <w:p>
-      <w:pPr>
-        <w:pStyle w:val="ListParagraph"/>
-        <w:ind w:left="1440"/>
-      </w:pPr>
-      <w:r>
-        <w:object w:dxaOrig="1438" w:dyaOrig="795" w14:anchorId="60642771">
-          <v:shapetype id="_x0000_t75" coordsize="21600,21600" o:spt="75" o:preferrelative="t" path="m@4@5l@4@11@9@11@9@5xe" filled="f" stroked="f">
-            <v:stroke joinstyle="miter"/>
-            <v:formulas>
-              <v:f eqn="if lineDrawn pixelLineWidth 0"/>
-              <v:f eqn="sum @0 1 0"/>
-              <v:f eqn="sum 0 0 @1"/>
-              <v:f eqn="prod @2 1 2"/>
-              <v:f eqn="prod @3 21600 pixelWidth"/>
-              <v:f eqn="prod @3 21600 pixelHeight"/>
-              <v:f eqn="sum @0 0 1"/>
-              <v:f eqn="prod @6 1 2"/>
-              <v:f eqn="prod @7 21600 pixelWidth"/>
-              <v:f eqn="sum @8 21600 0"/>
-              <v:f eqn="prod @7 21600 pixelHeight"/>
-              <v:f eqn="sum @10 21600 0"/>
-            </v:formulas>
-            <v:path o:extrusionok="f" gradientshapeok="t" o:connecttype="rect"/>
-            <o:lock v:ext="edit" aspectratio="t"/>
-          </v:shapetype>
-          <v:shape id="_x0000_i1025" type="#_x0000_t75" style="width:1in;height:39.5pt" o:ole="">
-            <v:imagedata r:id="rId9" o:title=""/>
-          </v:shape>
-          <o:OLEObject Type="Embed" ProgID="Visio.Drawing.11" ShapeID="_x0000_i1025" DrawAspect="Content" ObjectID="_1603119146" r:id="rId10"/>
-        </w:object>
-      </w:r>
-    </w:p>
-    <w:p>
-      <w:pPr>
-        <w:pStyle w:val="ListParagraph"/>
-        <w:ind w:left="1440"/>
-      </w:pPr>
-      <w:r>
-        <w:t xml:space="preserve">Queue:  </w:t>
-      </w:r>
-      <w:proofErr w:type="spellStart"/>
-      <w:r>
-        <w:t>CalculatorQ</w:t>
-      </w:r>
-      <w:proofErr w:type="spellEnd"/>
-    </w:p>
-    <w:p>
-      <w:pPr>
-        <w:pStyle w:val="ListParagraph"/>
-        <w:ind w:left="1440"/>
-      </w:pPr>
-      <w:r>
-        <w:t xml:space="preserve">Data source:  </w:t>
-      </w:r>
-      <w:proofErr w:type="spellStart"/>
-      <w:r>
-        <w:t>jdbc</w:t>
-      </w:r>
-      <w:proofErr w:type="spellEnd"/>
-      <w:r>
-        <w:t>/sample</w:t>
-      </w:r>
-    </w:p>
-    <w:p>
-      <w:pPr>
-        <w:pStyle w:val="ListParagraph"/>
-        <w:ind w:left="1440"/>
-      </w:pPr>
-    </w:p>
-    <w:p>
-      <w:pPr>
-        <w:pStyle w:val="Heading1"/>
-      </w:pPr>
-      <w:bookmarkStart w:id="9" w:name="_Toc524012408"/>
-      <w:r>
-        <w:t>Discussion of how your design met the requirements</w:t>
-      </w:r>
-      <w:bookmarkEnd w:id="9"/>
-    </w:p>
-    <w:p>
-      <w:pPr>
-        <w:pStyle w:val="ListParagraph"/>
-      </w:pPr>
-      <w:r>
-        <w:t>This sample project did not meet the functional requirements but was created to validate the component interaction for different technology pieces.</w:t>
-      </w:r>
-    </w:p>
-    <w:p>
-      <w:pPr>
-        <w:pStyle w:val="ListParagraph"/>
-      </w:pPr>
-    </w:p>
-    <w:p>
-      <w:pPr>
-        <w:pStyle w:val="ListParagraph"/>
-      </w:pPr>
-      <w:r>
-        <w:t>This also serves as a reference document for other projects of basic expectation of the course project work</w:t>
-      </w:r>
-    </w:p>
-    <w:p>
-      <w:pPr>
-        <w:pStyle w:val="Heading1"/>
-      </w:pPr>
-      <w:bookmarkStart w:id="10" w:name="_Toc524012409"/>
-      <w:r>
-        <w:t>Discussion of lessons learned</w:t>
-      </w:r>
-      <w:bookmarkEnd w:id="10"/>
-    </w:p>
-    <w:p>
-      <w:pPr>
-        <w:pStyle w:val="ListParagraph"/>
-      </w:pPr>
-    </w:p>
-    <w:p>
-      <w:pPr>
-        <w:rPr>
-          <w:rStyle w:val="Hyperlink"/>
-        </w:rPr>
-      </w:pPr>
-      <w:r>
-        <w:t xml:space="preserve">I am having trouble connecting to MongoDB with </w:t>
-      </w:r>
-      <w:proofErr w:type="spellStart"/>
-      <w:r>
-        <w:t>mlab</w:t>
-      </w:r>
-      <w:proofErr w:type="spellEnd"/>
-      <w:r>
-        <w:t xml:space="preserve">. I am not sure if I have incorrect setup or what. I have tried multiple different versions and users. Maybe I am not building it correctly. Here is a </w:t>
-      </w:r>
-      <w:proofErr w:type="spellStart"/>
-      <w:r>
-        <w:t>youtube</w:t>
-      </w:r>
-      <w:proofErr w:type="spellEnd"/>
-      <w:r>
-        <w:t xml:space="preserve"> video on how to do it. That I will watch next time I try: </w:t>
-      </w:r>
-      <w:hyperlink r:id="rId11" w:history="1">
-        <w:r>
-          <w:rPr>
-            <w:rStyle w:val="Hyperlink"/>
-          </w:rPr>
-          <w:t>https://www.youtube.com/watch?v=ZnOko_y1CfI</w:t>
-        </w:r>
-      </w:hyperlink>
-    </w:p>
-    <w:p>
-      <w:pPr>
-        <w:rPr>
-          <w:rStyle w:val="Hyperlink"/>
-        </w:rPr>
-      </w:pPr>
-    </w:p>
-    <w:p>
-      <w:pPr>
-        <w:pStyle w:val="ListParagraph"/>
-        <w:numPr>
-          <w:ilvl w:val="0"/>
-          <w:numId w:val="11"/>
-        </w:numPr>
-      </w:pPr>
-      <w:r>
-        <w:t xml:space="preserve">Was able to connect to MongoDB. </w:t>
-      </w:r>
-    </w:p>
-    <w:p>
-      <w:pPr>
-        <w:pStyle w:val="ListParagraph"/>
-        <w:numPr>
-          <w:ilvl w:val="0"/>
-          <w:numId w:val="11"/>
-        </w:numPr>
-      </w:pPr>
-      <w:r>
-        <w:t>I need to find out what persistence is</w:t>
-      </w:r>
-    </w:p>
-    <w:p>
-      <w:pPr>
-        <w:pStyle w:val="ListParagraph"/>
-        <w:numPr>
-          <w:ilvl w:val="0"/>
-          <w:numId w:val="11"/>
-        </w:numPr>
-      </w:pPr>
-      <w:r>
-        <w:t>I was able to connect to MongoDB driver</w:t>
-      </w:r>
-    </w:p>
-    <w:p>
-      <w:pPr>
-        <w:pStyle w:val="ListParagraph"/>
-        <w:numPr>
-          <w:ilvl w:val="0"/>
-          <w:numId w:val="11"/>
-        </w:numPr>
-      </w:pPr>
-      <w:r>
-        <w:t xml:space="preserve">Insert into and read from database. </w:t>
-      </w:r>
-    </w:p>
-    <w:p>
-      <w:pPr>
-        <w:pStyle w:val="ListParagraph"/>
-        <w:numPr>
-          <w:ilvl w:val="0"/>
-          <w:numId w:val="11"/>
-        </w:numPr>
-      </w:pPr>
-      <w:r>
-        <w:t xml:space="preserve">Problem was that the driver version did not match </w:t>
-      </w:r>
-      <w:proofErr w:type="spellStart"/>
-      <w:r>
-        <w:t>mlab</w:t>
-      </w:r>
-      <w:proofErr w:type="spellEnd"/>
-    </w:p>
-    <w:p>
-      <w:pPr>
-        <w:pStyle w:val="ListParagraph"/>
-        <w:numPr>
-          <w:ilvl w:val="0"/>
-          <w:numId w:val="11"/>
-        </w:numPr>
-      </w:pPr>
-      <w:r>
-        <w:t>I need to make sure the versions matchup</w:t>
-      </w:r>
-    </w:p>
-    <w:p>
-      <w:r>
-        <w:t>MySQL Database Setup</w:t>
-      </w:r>
-    </w:p>
-    <w:p>
-      <w:r>
-        <w:t>What Went Right??</w:t>
-      </w:r>
-      <w:r>
-        <w:br/>
-        <w:t>- Setup Database Instance on AWS</w:t>
-      </w:r>
-    </w:p>
-    <w:p>
-      <w:r>
-        <w:t>What Went Wrong!!!</w:t>
-      </w:r>
-    </w:p>
-    <w:p>
-      <w:r>
-        <w:t xml:space="preserve">-Had trouble connecting to it </w:t>
-      </w:r>
-    </w:p>
-    <w:p>
-      <w:r>
-        <w:t xml:space="preserve">WHY DID I HAVE </w:t>
-      </w:r>
-      <w:proofErr w:type="gramStart"/>
-      <w:r>
-        <w:t>TROUBLES</w:t>
-      </w:r>
-      <w:proofErr w:type="gramEnd"/>
-    </w:p>
-    <w:p>
-      <w:r>
-        <w:t xml:space="preserve">-I did not make it publicly accessible, and I didn’t have the correct username and password or database </w:t>
-      </w:r>
-      <w:proofErr w:type="gramStart"/>
-      <w:r>
-        <w:t>name</w:t>
-      </w:r>
-      <w:proofErr w:type="gramEnd"/>
-      <w:r>
-        <w:t xml:space="preserve"> so the instance timed out.</w:t>
-      </w:r>
-    </w:p>
-    <w:p>
-      <w:r>
-        <w:t>- I am having trouble connected to the JPA database.</w:t>
-      </w:r>
-    </w:p>
-    <w:p>
-      <w:r>
-        <w:lastRenderedPageBreak/>
-        <w:t>- JPA class maps to a table</w:t>
-      </w:r>
-    </w:p>
-    <w:p/>
-    <w:p/>
-    <w:p>
-      <w:r>
-        <w:t xml:space="preserve">WHAT TO DO </w:t>
-      </w:r>
-    </w:p>
-    <w:p>
-      <w:pPr>
-        <w:pStyle w:val="ListParagraph"/>
-        <w:numPr>
-          <w:ilvl w:val="0"/>
-          <w:numId w:val="11"/>
-        </w:numPr>
-      </w:pPr>
-      <w:r>
-        <w:t>Retry with a different instance and make sure that you have the right configuration</w:t>
-      </w:r>
-    </w:p>
-    <w:p>
-      <w:pPr>
-        <w:pStyle w:val="ListParagraph"/>
-        <w:numPr>
-          <w:ilvl w:val="0"/>
-          <w:numId w:val="11"/>
-        </w:numPr>
-      </w:pPr>
-      <w:r>
-        <w:t xml:space="preserve">Wait for your modifications to your specific instance to go through </w:t>
-      </w:r>
+      </w:pPr>
     </w:p>
     <w:p>
       <w:pPr>
@@ -2504,98 +1988,9 @@
         </w:tabs>
         <w:suppressAutoHyphens w:val="0"/>
       </w:pPr>
-    </w:p>
-    <w:p>
-      <w:pPr>
-        <w:tabs>
-          <w:tab w:val="clear" w:pos="706"/>
-        </w:tabs>
-        <w:suppressAutoHyphens w:val="0"/>
-      </w:pPr>
-    </w:p>
-    <w:p>
-      <w:pPr>
-        <w:tabs>
-          <w:tab w:val="clear" w:pos="706"/>
-        </w:tabs>
-        <w:suppressAutoHyphens w:val="0"/>
-      </w:pPr>
-    </w:p>
-    <w:p>
-      <w:pPr>
-        <w:tabs>
-          <w:tab w:val="clear" w:pos="706"/>
-        </w:tabs>
-        <w:suppressAutoHyphens w:val="0"/>
-      </w:pPr>
-      <w:r>
-        <w:t>10/5</w:t>
-      </w:r>
-    </w:p>
-    <w:p>
-      <w:pPr>
-        <w:tabs>
-          <w:tab w:val="clear" w:pos="706"/>
-        </w:tabs>
-        <w:suppressAutoHyphens w:val="0"/>
-      </w:pPr>
-      <w:r>
-        <w:t>Problems: I am having trouble connected to JPA</w:t>
-      </w:r>
-    </w:p>
-    <w:p>
-      <w:pPr>
-        <w:tabs>
-          <w:tab w:val="clear" w:pos="706"/>
-        </w:tabs>
-        <w:suppressAutoHyphens w:val="0"/>
-      </w:pPr>
-      <w:r>
-        <w:t xml:space="preserve">Progress:  I created the persistence.xml files and I Started the entity classes that will </w:t>
-      </w:r>
-    </w:p>
-    <w:p>
-      <w:pPr>
-        <w:tabs>
-          <w:tab w:val="clear" w:pos="706"/>
-        </w:tabs>
-        <w:suppressAutoHyphens w:val="0"/>
-      </w:pPr>
-      <w:r>
-        <w:t>Map to a table in my database. However, I have yet to connect the two.</w:t>
-      </w:r>
-    </w:p>
-    <w:p>
-      <w:pPr>
-        <w:tabs>
-          <w:tab w:val="clear" w:pos="706"/>
-        </w:tabs>
-        <w:suppressAutoHyphens w:val="0"/>
-      </w:pPr>
-    </w:p>
-    <w:p>
-      <w:pPr>
-        <w:tabs>
-          <w:tab w:val="clear" w:pos="706"/>
-        </w:tabs>
-        <w:suppressAutoHyphens w:val="0"/>
-      </w:pPr>
-    </w:p>
-    <w:p>
-      <w:pPr>
-        <w:tabs>
-          <w:tab w:val="clear" w:pos="706"/>
-        </w:tabs>
-        <w:suppressAutoHyphens w:val="0"/>
-      </w:pPr>
-      <w:r>
-        <w:t>Get Request are simple I am having trouble with posting and connecting everything together</w:t>
-      </w:r>
       <w:r>
         <w:t>.</w:t>
       </w:r>
-      <w:bookmarkStart w:id="11" w:name="_GoBack"/>
-      <w:bookmarkEnd w:id="11"/>
       <w:r>
         <w:br w:type="page"/>
       </w:r>
@@ -2607,7 +2002,7 @@
         </w:tabs>
         <w:suppressAutoHyphens w:val="0"/>
         <w:sectPr>
-          <w:footerReference w:type="default" r:id="rId12"/>
+          <w:footerReference w:type="default" r:id="rId9"/>
           <w:pgSz w:w="11906" w:h="16838"/>
           <w:pgMar w:top="1134" w:right="1134" w:bottom="1134" w:left="1134" w:header="0" w:footer="0" w:gutter="0"/>
           <w:pgNumType w:start="0"/>
@@ -2628,13 +2023,413 @@
     </w:p>
     <w:p>
       <w:pPr>
+        <w:tabs>
+          <w:tab w:val="clear" w:pos="706"/>
+        </w:tabs>
+        <w:suppressAutoHyphens w:val="0"/>
+      </w:pPr>
+    </w:p>
+    <w:p>
+      <w:pPr>
         <w:pStyle w:val="Heading1"/>
       </w:pPr>
-      <w:bookmarkStart w:id="12" w:name="_Toc524012410"/>
+      <w:r>
+        <w:t>Issues</w:t>
+      </w:r>
+    </w:p>
+    <w:p/>
+    <w:p>
+      <w:pPr>
+        <w:rPr>
+          <w:rStyle w:val="Hyperlink"/>
+        </w:rPr>
+      </w:pPr>
+      <w:r>
+        <w:t xml:space="preserve">I am having trouble connecting to MongoDB with mlab. I am not sure if I have incorrect setup or what. I have tried multiple different versions and users. Maybe I am not building it correctly. Here is a youtube video on how to do it. That I will watch next time I try: </w:t>
+      </w:r>
+      <w:hyperlink r:id="rId10" w:history="1">
+        <w:r>
+          <w:rPr>
+            <w:rStyle w:val="Hyperlink"/>
+          </w:rPr>
+          <w:t>https://www.youtube.com/watch?v=ZnOko_y1CfI</w:t>
+        </w:r>
+      </w:hyperlink>
+    </w:p>
+    <w:p>
+      <w:pPr>
+        <w:rPr>
+          <w:rStyle w:val="Hyperlink"/>
+        </w:rPr>
+      </w:pPr>
+    </w:p>
+    <w:p>
+      <w:pPr>
+        <w:pStyle w:val="ListParagraph"/>
+        <w:numPr>
+          <w:ilvl w:val="0"/>
+          <w:numId w:val="11"/>
+        </w:numPr>
+      </w:pPr>
+      <w:r>
+        <w:t xml:space="preserve">Was able to connect to MongoDB. </w:t>
+      </w:r>
+    </w:p>
+    <w:p>
+      <w:pPr>
+        <w:pStyle w:val="ListParagraph"/>
+        <w:numPr>
+          <w:ilvl w:val="0"/>
+          <w:numId w:val="11"/>
+        </w:numPr>
+      </w:pPr>
+      <w:r>
+        <w:t>I need to find out what persistence is</w:t>
+      </w:r>
+    </w:p>
+    <w:p>
+      <w:pPr>
+        <w:pStyle w:val="ListParagraph"/>
+        <w:numPr>
+          <w:ilvl w:val="0"/>
+          <w:numId w:val="11"/>
+        </w:numPr>
+      </w:pPr>
+      <w:r>
+        <w:t>I was able to connect to MongoDB driver</w:t>
+      </w:r>
+    </w:p>
+    <w:p>
+      <w:pPr>
+        <w:pStyle w:val="ListParagraph"/>
+        <w:numPr>
+          <w:ilvl w:val="0"/>
+          <w:numId w:val="11"/>
+        </w:numPr>
+      </w:pPr>
+      <w:r>
+        <w:t xml:space="preserve">Insert into and read from database. </w:t>
+      </w:r>
+    </w:p>
+    <w:p>
+      <w:pPr>
+        <w:pStyle w:val="ListParagraph"/>
+        <w:numPr>
+          <w:ilvl w:val="0"/>
+          <w:numId w:val="11"/>
+        </w:numPr>
+      </w:pPr>
+      <w:r>
+        <w:t>Problem was that the driver version did not match mlab</w:t>
+      </w:r>
+    </w:p>
+    <w:p>
+      <w:pPr>
+        <w:pStyle w:val="ListParagraph"/>
+        <w:numPr>
+          <w:ilvl w:val="0"/>
+          <w:numId w:val="11"/>
+        </w:numPr>
+      </w:pPr>
+      <w:r>
+        <w:t>I need to make sure the versions matchup</w:t>
+      </w:r>
+    </w:p>
+    <w:p>
+      <w:r>
+        <w:t>MySQL Database Setup</w:t>
+      </w:r>
+    </w:p>
+    <w:p>
+      <w:r>
+        <w:t>What Went Right??</w:t>
+      </w:r>
+      <w:r>
+        <w:br/>
+        <w:t>- Setup Database Instance on AWS</w:t>
+      </w:r>
+    </w:p>
+    <w:p>
+      <w:r>
+        <w:t>What Went Wrong!!!</w:t>
+      </w:r>
+    </w:p>
+    <w:p>
+      <w:r>
+        <w:t xml:space="preserve">-Had trouble connecting to it </w:t>
+      </w:r>
+    </w:p>
+    <w:p>
+      <w:r>
+        <w:t>WHY DID I HAVE TROUBLES</w:t>
+      </w:r>
+    </w:p>
+    <w:p>
+      <w:r>
+        <w:t>-I did not make it publicly accessible, and I didn’t have the correct username and password or database name so the instance timed out.</w:t>
+      </w:r>
+    </w:p>
+    <w:p>
+      <w:r>
+        <w:lastRenderedPageBreak/>
+        <w:t>- I am having trouble connected to the JPA database.</w:t>
+      </w:r>
+    </w:p>
+    <w:p>
+      <w:r>
+        <w:t>- JPA class maps to a table</w:t>
+      </w:r>
+    </w:p>
+    <w:p/>
+    <w:p/>
+    <w:p>
+      <w:r>
+        <w:t xml:space="preserve">WHAT TO DO </w:t>
+      </w:r>
+    </w:p>
+    <w:p>
+      <w:pPr>
+        <w:pStyle w:val="ListParagraph"/>
+        <w:numPr>
+          <w:ilvl w:val="0"/>
+          <w:numId w:val="11"/>
+        </w:numPr>
+      </w:pPr>
+      <w:r>
+        <w:t>Retry with a different instance and make sure that you have the right configuration</w:t>
+      </w:r>
+    </w:p>
+    <w:p>
+      <w:pPr>
+        <w:pStyle w:val="ListParagraph"/>
+        <w:numPr>
+          <w:ilvl w:val="0"/>
+          <w:numId w:val="11"/>
+        </w:numPr>
+      </w:pPr>
+      <w:r>
+        <w:t xml:space="preserve">Wait for your modifications to your specific instance to go through </w:t>
+      </w:r>
+    </w:p>
+    <w:p>
+      <w:pPr>
+        <w:tabs>
+          <w:tab w:val="clear" w:pos="706"/>
+        </w:tabs>
+        <w:suppressAutoHyphens w:val="0"/>
+      </w:pPr>
+    </w:p>
+    <w:p>
+      <w:pPr>
+        <w:tabs>
+          <w:tab w:val="clear" w:pos="706"/>
+        </w:tabs>
+        <w:suppressAutoHyphens w:val="0"/>
+      </w:pPr>
+    </w:p>
+    <w:p>
+      <w:pPr>
+        <w:tabs>
+          <w:tab w:val="clear" w:pos="706"/>
+        </w:tabs>
+        <w:suppressAutoHyphens w:val="0"/>
+      </w:pPr>
+    </w:p>
+    <w:p>
+      <w:pPr>
+        <w:tabs>
+          <w:tab w:val="clear" w:pos="706"/>
+        </w:tabs>
+        <w:suppressAutoHyphens w:val="0"/>
+      </w:pPr>
+      <w:r>
+        <w:t>10/5</w:t>
+      </w:r>
+    </w:p>
+    <w:p>
+      <w:pPr>
+        <w:tabs>
+          <w:tab w:val="clear" w:pos="706"/>
+        </w:tabs>
+        <w:suppressAutoHyphens w:val="0"/>
+      </w:pPr>
+      <w:r>
+        <w:t>Problems: I am having trouble connected to JPA</w:t>
+      </w:r>
+    </w:p>
+    <w:p>
+      <w:pPr>
+        <w:tabs>
+          <w:tab w:val="clear" w:pos="706"/>
+        </w:tabs>
+        <w:suppressAutoHyphens w:val="0"/>
+      </w:pPr>
+      <w:r>
+        <w:t xml:space="preserve">Progress:  I created the persistence.xml files and I Started the entity classes that will </w:t>
+      </w:r>
+    </w:p>
+    <w:p>
+      <w:pPr>
+        <w:tabs>
+          <w:tab w:val="clear" w:pos="706"/>
+        </w:tabs>
+        <w:suppressAutoHyphens w:val="0"/>
+      </w:pPr>
+      <w:r>
+        <w:t>Map to a table in my database. However, I have yet to connect the two.</w:t>
+      </w:r>
+    </w:p>
+    <w:p>
+      <w:pPr>
+        <w:tabs>
+          <w:tab w:val="clear" w:pos="706"/>
+        </w:tabs>
+        <w:suppressAutoHyphens w:val="0"/>
+      </w:pPr>
+    </w:p>
+    <w:p>
+      <w:pPr>
+        <w:tabs>
+          <w:tab w:val="clear" w:pos="706"/>
+        </w:tabs>
+        <w:suppressAutoHyphens w:val="0"/>
+      </w:pPr>
+    </w:p>
+    <w:p>
+      <w:pPr>
+        <w:tabs>
+          <w:tab w:val="clear" w:pos="706"/>
+        </w:tabs>
+        <w:suppressAutoHyphens w:val="0"/>
+      </w:pPr>
+      <w:r>
+        <w:t>Get Request are simple I am having trouble with posting and connecting everything together</w:t>
+      </w:r>
+      <w:r>
+        <w:t>.</w:t>
+      </w:r>
+    </w:p>
+    <w:p>
+      <w:pPr>
+        <w:tabs>
+          <w:tab w:val="clear" w:pos="706"/>
+        </w:tabs>
+        <w:suppressAutoHyphens w:val="0"/>
+      </w:pPr>
+    </w:p>
+    <w:p>
+      <w:pPr>
+        <w:pBdr>
+          <w:bottom w:val="single" w:sz="12" w:space="1" w:color="auto"/>
+        </w:pBdr>
+        <w:tabs>
+          <w:tab w:val="clear" w:pos="706"/>
+        </w:tabs>
+        <w:suppressAutoHyphens w:val="0"/>
+      </w:pPr>
+    </w:p>
+    <w:p>
+      <w:pPr>
+        <w:pStyle w:val="ListParagraph"/>
+        <w:numPr>
+          <w:ilvl w:val="0"/>
+          <w:numId w:val="11"/>
+        </w:numPr>
+        <w:tabs>
+          <w:tab w:val="clear" w:pos="706"/>
+        </w:tabs>
+        <w:suppressAutoHyphens w:val="0"/>
+      </w:pPr>
+      <w:r>
+        <w:lastRenderedPageBreak/>
+        <w:t>Issues configuration of mongodb and spring jpa</w:t>
+      </w:r>
+    </w:p>
+    <w:p>
+      <w:pPr>
+        <w:pStyle w:val="ListParagraph"/>
+        <w:numPr>
+          <w:ilvl w:val="0"/>
+          <w:numId w:val="11"/>
+        </w:numPr>
+        <w:tabs>
+          <w:tab w:val="clear" w:pos="706"/>
+        </w:tabs>
+        <w:suppressAutoHyphens w:val="0"/>
+      </w:pPr>
+      <w:r>
+        <w:t>Issues with getting it built [</w:t>
+      </w:r>
+      <w:r>
+        <w:t>Invocation of init method failed; nested exception is org.springframework.data.mapping.PropertyReferenceException: No property name found for type Planets!</w:t>
+      </w:r>
+      <w:r>
+        <w:t>]</w:t>
+      </w:r>
+    </w:p>
+    <w:p>
+      <w:pPr>
+        <w:pStyle w:val="ListParagraph"/>
+        <w:numPr>
+          <w:ilvl w:val="0"/>
+          <w:numId w:val="11"/>
+        </w:numPr>
+        <w:tabs>
+          <w:tab w:val="clear" w:pos="706"/>
+        </w:tabs>
+        <w:suppressAutoHyphens w:val="0"/>
+      </w:pPr>
+      <w:r>
+        <w:t>Im running MySql Locally.</w:t>
+      </w:r>
+      <w:bookmarkStart w:id="8" w:name="_GoBack"/>
+      <w:bookmarkEnd w:id="8"/>
+    </w:p>
+    <w:p>
+      <w:pPr>
+        <w:pStyle w:val="ListParagraph"/>
+        <w:numPr>
+          <w:ilvl w:val="0"/>
+          <w:numId w:val="11"/>
+        </w:numPr>
+        <w:tabs>
+          <w:tab w:val="clear" w:pos="706"/>
+        </w:tabs>
+        <w:suppressAutoHyphens w:val="0"/>
+        <w:rPr>
+          <w:b/>
+          <w:i/>
+        </w:rPr>
+      </w:pPr>
+      <w:r>
+        <w:rPr>
+          <w:b/>
+          <w:i/>
+        </w:rPr>
+        <w:t xml:space="preserve">This was a road block for me. I really struggled with configuration settings and was not able to implement all the features I wanted to. However, I learned a lot about the MVC and how to do a little full stack development. This was interesting things I never did before. </w:t>
+      </w:r>
+    </w:p>
+    <w:p>
+      <w:pPr>
+        <w:tabs>
+          <w:tab w:val="clear" w:pos="706"/>
+        </w:tabs>
+        <w:suppressAutoHyphens w:val="0"/>
+        <w:rPr>
+          <w:b/>
+          <w:i/>
+        </w:rPr>
+      </w:pPr>
+    </w:p>
+    <w:p>
+      <w:pPr>
+        <w:pStyle w:val="Heading1"/>
+      </w:pPr>
+      <w:bookmarkStart w:id="9" w:name="_Toc524012410"/>
       <w:r>
         <w:t>Decision Log</w:t>
       </w:r>
-      <w:bookmarkEnd w:id="12"/>
+      <w:bookmarkEnd w:id="9"/>
     </w:p>
     <w:p>
       <w:pPr>
@@ -2888,11 +2683,9 @@
               <w:pStyle w:val="ListParagraph"/>
               <w:ind w:left="0"/>
             </w:pPr>
-            <w:proofErr w:type="spellStart"/>
             <w:r>
               <w:t>Github</w:t>
             </w:r>
-            <w:proofErr w:type="spellEnd"/>
           </w:p>
         </w:tc>
         <w:tc>
@@ -2956,12 +2749,12 @@
       <w:pPr>
         <w:pStyle w:val="Heading1"/>
       </w:pPr>
-      <w:bookmarkStart w:id="13" w:name="_Toc524012411"/>
+      <w:bookmarkStart w:id="10" w:name="_Toc524012411"/>
       <w:r>
         <w:lastRenderedPageBreak/>
         <w:t>Milestone Screenshot</w:t>
       </w:r>
-      <w:bookmarkEnd w:id="13"/>
+      <w:bookmarkEnd w:id="10"/>
     </w:p>
     <w:p>
       <w:r>
@@ -2984,7 +2777,7 @@
                     <pic:cNvPicPr/>
                   </pic:nvPicPr>
                   <pic:blipFill>
-                    <a:blip r:embed="rId13">
+                    <a:blip r:embed="rId11">
                       <a:extLst>
                         <a:ext uri="{28A0092B-C50C-407E-A947-70E740481C1C}">
                           <a14:useLocalDpi xmlns:a14="http://schemas.microsoft.com/office/drawing/2010/main" val="0"/>
@@ -3035,7 +2828,7 @@
                     <pic:cNvPicPr/>
                   </pic:nvPicPr>
                   <pic:blipFill>
-                    <a:blip r:embed="rId14">
+                    <a:blip r:embed="rId12">
                       <a:extLst>
                         <a:ext uri="{28A0092B-C50C-407E-A947-70E740481C1C}">
                           <a14:useLocalDpi xmlns:a14="http://schemas.microsoft.com/office/drawing/2010/main" val="0"/>
@@ -3062,6 +2855,8 @@
         </w:drawing>
       </w:r>
     </w:p>
+    <w:p/>
+    <w:p/>
     <w:sectPr>
       <w:pgSz w:w="16838" w:h="11906" w:orient="landscape"/>
       <w:pgMar w:top="1134" w:right="1134" w:bottom="1134" w:left="1134" w:header="0" w:footer="0" w:gutter="0"/>
@@ -6097,7 +5892,7 @@
 </file>
 
 <file path=customXml/itemProps2.xml><?xml version="1.0" encoding="utf-8"?>
-<ds:datastoreItem xmlns:ds="http://schemas.openxmlformats.org/officeDocument/2006/customXml" ds:itemID="{3B5CDEDD-C934-4B3C-8FF6-ADB8B6E9DDEB}">
+<ds:datastoreItem xmlns:ds="http://schemas.openxmlformats.org/officeDocument/2006/customXml" ds:itemID="{A67692F6-0E64-4671-B29D-F6B21F470228}">
   <ds:schemaRefs>
     <ds:schemaRef ds:uri="http://schemas.openxmlformats.org/officeDocument/2006/bibliography"/>
   </ds:schemaRefs>

</xml_diff>